<commit_message>
Reformat rar to zip, added requirements and readme
</commit_message>
<xml_diff>
--- a/docs/Дорожная карта.docx
+++ b/docs/Дорожная карта.docx
@@ -23,20 +23,21 @@
     <w:tbl>
       <w:tblPr>
         <w:tblStyle w:val="a3"/>
-        <w:tblW w:w="0" w:type="auto"/>
+        <w:tblW w:w="13183" w:type="dxa"/>
+        <w:tblInd w:w="562" w:type="dxa"/>
+        <w:tblLayout w:type="fixed"/>
         <w:tblLook w:val="04A0" w:firstRow="1" w:lastRow="0" w:firstColumn="1" w:lastColumn="0" w:noHBand="0" w:noVBand="1"/>
       </w:tblPr>
       <w:tblGrid>
-        <w:gridCol w:w="2910"/>
-        <w:gridCol w:w="2963"/>
-        <w:gridCol w:w="2888"/>
-        <w:gridCol w:w="2902"/>
-        <w:gridCol w:w="2897"/>
+        <w:gridCol w:w="2835"/>
+        <w:gridCol w:w="6144"/>
+        <w:gridCol w:w="1794"/>
+        <w:gridCol w:w="2410"/>
       </w:tblGrid>
       <w:tr>
         <w:tc>
           <w:tcPr>
-            <w:tcW w:w="2910" w:type="dxa"/>
+            <w:tcW w:w="2835" w:type="dxa"/>
           </w:tcPr>
           <w:p>
             <w:pPr>
@@ -60,7 +61,7 @@
         </w:tc>
         <w:tc>
           <w:tcPr>
-            <w:tcW w:w="2963" w:type="dxa"/>
+            <w:tcW w:w="6144" w:type="dxa"/>
           </w:tcPr>
           <w:p>
             <w:pPr>
@@ -83,7 +84,7 @@
         </w:tc>
         <w:tc>
           <w:tcPr>
-            <w:tcW w:w="2888" w:type="dxa"/>
+            <w:tcW w:w="1794" w:type="dxa"/>
           </w:tcPr>
           <w:p>
             <w:pPr>
@@ -106,7 +107,7 @@
         </w:tc>
         <w:tc>
           <w:tcPr>
-            <w:tcW w:w="2902" w:type="dxa"/>
+            <w:tcW w:w="2410" w:type="dxa"/>
           </w:tcPr>
           <w:p>
             <w:pPr>
@@ -124,29 +125,6 @@
                 <w:szCs w:val="28"/>
               </w:rPr>
               <w:t>Ответственный</w:t>
-            </w:r>
-          </w:p>
-        </w:tc>
-        <w:tc>
-          <w:tcPr>
-            <w:tcW w:w="2897" w:type="dxa"/>
-          </w:tcPr>
-          <w:p>
-            <w:pPr>
-              <w:jc w:val="center"/>
-              <w:rPr>
-                <w:rFonts w:ascii="Times New Roman" w:hAnsi="Times New Roman" w:cs="Times New Roman"/>
-                <w:sz w:val="28"/>
-                <w:szCs w:val="28"/>
-              </w:rPr>
-            </w:pPr>
-            <w:r>
-              <w:rPr>
-                <w:rFonts w:ascii="Times New Roman" w:hAnsi="Times New Roman" w:cs="Times New Roman"/>
-                <w:sz w:val="28"/>
-                <w:szCs w:val="28"/>
-              </w:rPr>
-              <w:t>Подпись</w:t>
             </w:r>
           </w:p>
         </w:tc>
@@ -154,7 +132,7 @@
       <w:tr>
         <w:tc>
           <w:tcPr>
-            <w:tcW w:w="2910" w:type="dxa"/>
+            <w:tcW w:w="2835" w:type="dxa"/>
             <w:vMerge w:val="restart"/>
           </w:tcPr>
           <w:p>
@@ -183,7 +161,7 @@
         </w:tc>
         <w:tc>
           <w:tcPr>
-            <w:tcW w:w="2963" w:type="dxa"/>
+            <w:tcW w:w="6144" w:type="dxa"/>
           </w:tcPr>
           <w:p>
             <w:pPr>
@@ -211,7 +189,7 @@
         </w:tc>
         <w:tc>
           <w:tcPr>
-            <w:tcW w:w="2888" w:type="dxa"/>
+            <w:tcW w:w="1794" w:type="dxa"/>
           </w:tcPr>
           <w:p>
             <w:pPr>
@@ -230,53 +208,36 @@
               </w:rPr>
               <w:t>07.04.2022</w:t>
             </w:r>
-            <w:bookmarkStart w:id="0" w:name="_GoBack"/>
-            <w:bookmarkEnd w:id="0"/>
-          </w:p>
-        </w:tc>
-        <w:tc>
-          <w:tcPr>
-            <w:tcW w:w="2902" w:type="dxa"/>
-          </w:tcPr>
-          <w:p>
-            <w:pPr>
-              <w:jc w:val="center"/>
-              <w:rPr>
-                <w:rFonts w:ascii="Times New Roman" w:hAnsi="Times New Roman" w:cs="Times New Roman"/>
-                <w:sz w:val="28"/>
-                <w:szCs w:val="28"/>
-              </w:rPr>
-            </w:pPr>
-            <w:r>
-              <w:rPr>
-                <w:rFonts w:ascii="Times New Roman" w:hAnsi="Times New Roman" w:cs="Times New Roman"/>
-                <w:sz w:val="28"/>
-                <w:szCs w:val="28"/>
-              </w:rPr>
-              <w:t>Тронина Екатерина Алексеевна</w:t>
-            </w:r>
-          </w:p>
-        </w:tc>
-        <w:tc>
-          <w:tcPr>
-            <w:tcW w:w="2897" w:type="dxa"/>
-          </w:tcPr>
-          <w:p>
-            <w:pPr>
-              <w:jc w:val="center"/>
-              <w:rPr>
-                <w:rFonts w:ascii="Times New Roman" w:hAnsi="Times New Roman" w:cs="Times New Roman"/>
-                <w:sz w:val="28"/>
-                <w:szCs w:val="28"/>
-              </w:rPr>
-            </w:pPr>
+          </w:p>
+        </w:tc>
+        <w:tc>
+          <w:tcPr>
+            <w:tcW w:w="2410" w:type="dxa"/>
+          </w:tcPr>
+          <w:p>
+            <w:pPr>
+              <w:jc w:val="center"/>
+              <w:rPr>
+                <w:rFonts w:ascii="Times New Roman" w:hAnsi="Times New Roman" w:cs="Times New Roman"/>
+                <w:sz w:val="28"/>
+                <w:szCs w:val="28"/>
+              </w:rPr>
+            </w:pPr>
+            <w:r>
+              <w:rPr>
+                <w:rFonts w:ascii="Times New Roman" w:hAnsi="Times New Roman" w:cs="Times New Roman"/>
+                <w:sz w:val="28"/>
+                <w:szCs w:val="28"/>
+              </w:rPr>
+              <w:t>Тронина Е. А.</w:t>
+            </w:r>
           </w:p>
         </w:tc>
       </w:tr>
       <w:tr>
         <w:tc>
           <w:tcPr>
-            <w:tcW w:w="2910" w:type="dxa"/>
+            <w:tcW w:w="2835" w:type="dxa"/>
             <w:vMerge/>
           </w:tcPr>
           <w:p>
@@ -293,7 +254,7 @@
         </w:tc>
         <w:tc>
           <w:tcPr>
-            <w:tcW w:w="2963" w:type="dxa"/>
+            <w:tcW w:w="6144" w:type="dxa"/>
           </w:tcPr>
           <w:p>
             <w:pPr>
@@ -332,14 +293,6 @@
                 <w:sz w:val="28"/>
                 <w:szCs w:val="28"/>
               </w:rPr>
-              <w:t xml:space="preserve"> </w:t>
-            </w:r>
-            <w:r>
-              <w:rPr>
-                <w:rFonts w:ascii="Times New Roman" w:hAnsi="Times New Roman" w:cs="Times New Roman"/>
-                <w:sz w:val="28"/>
-                <w:szCs w:val="28"/>
-              </w:rPr>
               <w:t xml:space="preserve">для работы с </w:t>
             </w:r>
             <w:r>
@@ -355,7 +308,7 @@
         </w:tc>
         <w:tc>
           <w:tcPr>
-            <w:tcW w:w="2888" w:type="dxa"/>
+            <w:tcW w:w="1794" w:type="dxa"/>
           </w:tcPr>
           <w:p>
             <w:pPr>
@@ -378,47 +331,32 @@
         </w:tc>
         <w:tc>
           <w:tcPr>
-            <w:tcW w:w="2902" w:type="dxa"/>
-          </w:tcPr>
-          <w:p>
-            <w:pPr>
-              <w:jc w:val="center"/>
-              <w:rPr>
-                <w:rFonts w:ascii="Times New Roman" w:hAnsi="Times New Roman" w:cs="Times New Roman"/>
-                <w:sz w:val="28"/>
-                <w:szCs w:val="28"/>
-              </w:rPr>
-            </w:pPr>
-            <w:r>
-              <w:rPr>
-                <w:rFonts w:ascii="Times New Roman" w:hAnsi="Times New Roman" w:cs="Times New Roman"/>
-                <w:sz w:val="28"/>
-                <w:szCs w:val="28"/>
-              </w:rPr>
-              <w:t>Рекалов Артём Олегович</w:t>
-            </w:r>
-          </w:p>
-        </w:tc>
-        <w:tc>
-          <w:tcPr>
-            <w:tcW w:w="2897" w:type="dxa"/>
-          </w:tcPr>
-          <w:p>
-            <w:pPr>
-              <w:jc w:val="center"/>
-              <w:rPr>
-                <w:rFonts w:ascii="Times New Roman" w:hAnsi="Times New Roman" w:cs="Times New Roman"/>
-                <w:sz w:val="28"/>
-                <w:szCs w:val="28"/>
-              </w:rPr>
-            </w:pPr>
+            <w:tcW w:w="2410" w:type="dxa"/>
+          </w:tcPr>
+          <w:p>
+            <w:pPr>
+              <w:jc w:val="center"/>
+              <w:rPr>
+                <w:rFonts w:ascii="Times New Roman" w:hAnsi="Times New Roman" w:cs="Times New Roman"/>
+                <w:sz w:val="28"/>
+                <w:szCs w:val="28"/>
+              </w:rPr>
+            </w:pPr>
+            <w:r>
+              <w:rPr>
+                <w:rFonts w:ascii="Times New Roman" w:hAnsi="Times New Roman" w:cs="Times New Roman"/>
+                <w:sz w:val="28"/>
+                <w:szCs w:val="28"/>
+              </w:rPr>
+              <w:t>Рекалов А. О.</w:t>
+            </w:r>
           </w:p>
         </w:tc>
       </w:tr>
       <w:tr>
         <w:tc>
           <w:tcPr>
-            <w:tcW w:w="2910" w:type="dxa"/>
+            <w:tcW w:w="2835" w:type="dxa"/>
             <w:vMerge w:val="restart"/>
           </w:tcPr>
           <w:p>
@@ -433,7 +371,6 @@
                 <w:rFonts w:ascii="Times New Roman" w:hAnsi="Times New Roman" w:cs="Times New Roman"/>
                 <w:sz w:val="28"/>
                 <w:szCs w:val="28"/>
-                <w:lang w:val="en-US"/>
               </w:rPr>
             </w:pPr>
             <w:r>
@@ -448,7 +385,7 @@
         </w:tc>
         <w:tc>
           <w:tcPr>
-            <w:tcW w:w="2963" w:type="dxa"/>
+            <w:tcW w:w="6144" w:type="dxa"/>
           </w:tcPr>
           <w:p>
             <w:pPr>
@@ -476,7 +413,7 @@
         </w:tc>
         <w:tc>
           <w:tcPr>
-            <w:tcW w:w="2888" w:type="dxa"/>
+            <w:tcW w:w="1794" w:type="dxa"/>
           </w:tcPr>
           <w:p>
             <w:pPr>
@@ -499,47 +436,32 @@
         </w:tc>
         <w:tc>
           <w:tcPr>
-            <w:tcW w:w="2902" w:type="dxa"/>
-          </w:tcPr>
-          <w:p>
-            <w:pPr>
-              <w:jc w:val="center"/>
-              <w:rPr>
-                <w:rFonts w:ascii="Times New Roman" w:hAnsi="Times New Roman" w:cs="Times New Roman"/>
-                <w:sz w:val="28"/>
-                <w:szCs w:val="28"/>
-              </w:rPr>
-            </w:pPr>
-            <w:r>
-              <w:rPr>
-                <w:rFonts w:ascii="Times New Roman" w:hAnsi="Times New Roman" w:cs="Times New Roman"/>
-                <w:sz w:val="28"/>
-                <w:szCs w:val="28"/>
-              </w:rPr>
-              <w:t>Тронина Екатерина Алексеевна</w:t>
-            </w:r>
-          </w:p>
-        </w:tc>
-        <w:tc>
-          <w:tcPr>
-            <w:tcW w:w="2897" w:type="dxa"/>
-          </w:tcPr>
-          <w:p>
-            <w:pPr>
-              <w:jc w:val="center"/>
-              <w:rPr>
-                <w:rFonts w:ascii="Times New Roman" w:hAnsi="Times New Roman" w:cs="Times New Roman"/>
-                <w:sz w:val="28"/>
-                <w:szCs w:val="28"/>
-              </w:rPr>
-            </w:pPr>
+            <w:tcW w:w="2410" w:type="dxa"/>
+          </w:tcPr>
+          <w:p>
+            <w:pPr>
+              <w:jc w:val="center"/>
+              <w:rPr>
+                <w:rFonts w:ascii="Times New Roman" w:hAnsi="Times New Roman" w:cs="Times New Roman"/>
+                <w:sz w:val="28"/>
+                <w:szCs w:val="28"/>
+              </w:rPr>
+            </w:pPr>
+            <w:r>
+              <w:rPr>
+                <w:rFonts w:ascii="Times New Roman" w:hAnsi="Times New Roman" w:cs="Times New Roman"/>
+                <w:sz w:val="28"/>
+                <w:szCs w:val="28"/>
+              </w:rPr>
+              <w:t>Тронина Е. А.</w:t>
+            </w:r>
           </w:p>
         </w:tc>
       </w:tr>
       <w:tr>
         <w:tc>
           <w:tcPr>
-            <w:tcW w:w="2910" w:type="dxa"/>
+            <w:tcW w:w="2835" w:type="dxa"/>
             <w:vMerge/>
           </w:tcPr>
           <w:p>
@@ -556,7 +478,7 @@
         </w:tc>
         <w:tc>
           <w:tcPr>
-            <w:tcW w:w="2963" w:type="dxa"/>
+            <w:tcW w:w="6144" w:type="dxa"/>
           </w:tcPr>
           <w:p>
             <w:pPr>
@@ -578,13 +500,13 @@
                 <w:sz w:val="28"/>
                 <w:szCs w:val="28"/>
               </w:rPr>
-              <w:t>Создание обобщённой ведомости проведения туров олимпиад</w:t>
-            </w:r>
-          </w:p>
-        </w:tc>
-        <w:tc>
-          <w:tcPr>
-            <w:tcW w:w="2888" w:type="dxa"/>
+              <w:t>Создание обобщённой ведомости начала регистрации и проведения туров олимпиад</w:t>
+            </w:r>
+          </w:p>
+        </w:tc>
+        <w:tc>
+          <w:tcPr>
+            <w:tcW w:w="1794" w:type="dxa"/>
           </w:tcPr>
           <w:p>
             <w:pPr>
@@ -607,47 +529,32 @@
         </w:tc>
         <w:tc>
           <w:tcPr>
-            <w:tcW w:w="2902" w:type="dxa"/>
-          </w:tcPr>
-          <w:p>
-            <w:pPr>
-              <w:jc w:val="center"/>
-              <w:rPr>
-                <w:rFonts w:ascii="Times New Roman" w:hAnsi="Times New Roman" w:cs="Times New Roman"/>
-                <w:sz w:val="28"/>
-                <w:szCs w:val="28"/>
-              </w:rPr>
-            </w:pPr>
-            <w:r>
-              <w:rPr>
-                <w:rFonts w:ascii="Times New Roman" w:hAnsi="Times New Roman" w:cs="Times New Roman"/>
-                <w:sz w:val="28"/>
-                <w:szCs w:val="28"/>
-              </w:rPr>
-              <w:t>Тронина Екатерина Алексеевна</w:t>
-            </w:r>
-          </w:p>
-        </w:tc>
-        <w:tc>
-          <w:tcPr>
-            <w:tcW w:w="2897" w:type="dxa"/>
-          </w:tcPr>
-          <w:p>
-            <w:pPr>
-              <w:jc w:val="center"/>
-              <w:rPr>
-                <w:rFonts w:ascii="Times New Roman" w:hAnsi="Times New Roman" w:cs="Times New Roman"/>
-                <w:sz w:val="28"/>
-                <w:szCs w:val="28"/>
-              </w:rPr>
-            </w:pPr>
+            <w:tcW w:w="2410" w:type="dxa"/>
+          </w:tcPr>
+          <w:p>
+            <w:pPr>
+              <w:jc w:val="center"/>
+              <w:rPr>
+                <w:rFonts w:ascii="Times New Roman" w:hAnsi="Times New Roman" w:cs="Times New Roman"/>
+                <w:sz w:val="28"/>
+                <w:szCs w:val="28"/>
+              </w:rPr>
+            </w:pPr>
+            <w:r>
+              <w:rPr>
+                <w:rFonts w:ascii="Times New Roman" w:hAnsi="Times New Roman" w:cs="Times New Roman"/>
+                <w:sz w:val="28"/>
+                <w:szCs w:val="28"/>
+              </w:rPr>
+              <w:t>Тронина Е. А.</w:t>
+            </w:r>
           </w:p>
         </w:tc>
       </w:tr>
       <w:tr>
         <w:tc>
           <w:tcPr>
-            <w:tcW w:w="2910" w:type="dxa"/>
+            <w:tcW w:w="2835" w:type="dxa"/>
             <w:vMerge w:val="restart"/>
           </w:tcPr>
           <w:p>
@@ -662,7 +569,6 @@
                 <w:rFonts w:ascii="Times New Roman" w:hAnsi="Times New Roman" w:cs="Times New Roman"/>
                 <w:sz w:val="28"/>
                 <w:szCs w:val="28"/>
-                <w:lang w:val="en-US"/>
               </w:rPr>
             </w:pPr>
             <w:r>
@@ -677,7 +583,7 @@
         </w:tc>
         <w:tc>
           <w:tcPr>
-            <w:tcW w:w="2963" w:type="dxa"/>
+            <w:tcW w:w="6144" w:type="dxa"/>
           </w:tcPr>
           <w:p>
             <w:pPr>
@@ -705,7 +611,7 @@
         </w:tc>
         <w:tc>
           <w:tcPr>
-            <w:tcW w:w="2888" w:type="dxa"/>
+            <w:tcW w:w="1794" w:type="dxa"/>
           </w:tcPr>
           <w:p>
             <w:pPr>
@@ -728,47 +634,32 @@
         </w:tc>
         <w:tc>
           <w:tcPr>
-            <w:tcW w:w="2902" w:type="dxa"/>
-          </w:tcPr>
-          <w:p>
-            <w:pPr>
-              <w:jc w:val="center"/>
-              <w:rPr>
-                <w:rFonts w:ascii="Times New Roman" w:hAnsi="Times New Roman" w:cs="Times New Roman"/>
-                <w:sz w:val="28"/>
-                <w:szCs w:val="28"/>
-              </w:rPr>
-            </w:pPr>
-            <w:r>
-              <w:rPr>
-                <w:rFonts w:ascii="Times New Roman" w:hAnsi="Times New Roman" w:cs="Times New Roman"/>
-                <w:sz w:val="28"/>
-                <w:szCs w:val="28"/>
-              </w:rPr>
-              <w:t>Рекалов Артём Олегович</w:t>
-            </w:r>
-          </w:p>
-        </w:tc>
-        <w:tc>
-          <w:tcPr>
-            <w:tcW w:w="2897" w:type="dxa"/>
-          </w:tcPr>
-          <w:p>
-            <w:pPr>
-              <w:jc w:val="center"/>
-              <w:rPr>
-                <w:rFonts w:ascii="Times New Roman" w:hAnsi="Times New Roman" w:cs="Times New Roman"/>
-                <w:sz w:val="28"/>
-                <w:szCs w:val="28"/>
-              </w:rPr>
-            </w:pPr>
+            <w:tcW w:w="2410" w:type="dxa"/>
+          </w:tcPr>
+          <w:p>
+            <w:pPr>
+              <w:jc w:val="center"/>
+              <w:rPr>
+                <w:rFonts w:ascii="Times New Roman" w:hAnsi="Times New Roman" w:cs="Times New Roman"/>
+                <w:sz w:val="28"/>
+                <w:szCs w:val="28"/>
+              </w:rPr>
+            </w:pPr>
+            <w:r>
+              <w:rPr>
+                <w:rFonts w:ascii="Times New Roman" w:hAnsi="Times New Roman" w:cs="Times New Roman"/>
+                <w:sz w:val="28"/>
+                <w:szCs w:val="28"/>
+              </w:rPr>
+              <w:t>Рекалов А. О.</w:t>
+            </w:r>
           </w:p>
         </w:tc>
       </w:tr>
       <w:tr>
         <w:tc>
           <w:tcPr>
-            <w:tcW w:w="2910" w:type="dxa"/>
+            <w:tcW w:w="2835" w:type="dxa"/>
             <w:vMerge/>
           </w:tcPr>
           <w:p>
@@ -785,7 +676,7 @@
         </w:tc>
         <w:tc>
           <w:tcPr>
-            <w:tcW w:w="2963" w:type="dxa"/>
+            <w:tcW w:w="6144" w:type="dxa"/>
           </w:tcPr>
           <w:p>
             <w:pPr>
@@ -807,92 +698,71 @@
                 <w:sz w:val="28"/>
                 <w:szCs w:val="28"/>
               </w:rPr>
-              <w:t>Создание индивидуальных разделов для каждой олимпиады</w:t>
-            </w:r>
-          </w:p>
-        </w:tc>
-        <w:tc>
-          <w:tcPr>
-            <w:tcW w:w="2888" w:type="dxa"/>
-          </w:tcPr>
-          <w:p>
-            <w:pPr>
-              <w:jc w:val="center"/>
-              <w:rPr>
-                <w:rFonts w:ascii="Times New Roman" w:hAnsi="Times New Roman" w:cs="Times New Roman"/>
-                <w:sz w:val="28"/>
-                <w:szCs w:val="28"/>
-              </w:rPr>
-            </w:pPr>
-            <w:r>
-              <w:rPr>
-                <w:rFonts w:ascii="Times New Roman" w:hAnsi="Times New Roman" w:cs="Times New Roman"/>
-                <w:sz w:val="28"/>
-                <w:szCs w:val="28"/>
-              </w:rPr>
-              <w:t>0</w:t>
-            </w:r>
-            <w:r>
-              <w:rPr>
-                <w:rFonts w:ascii="Times New Roman" w:hAnsi="Times New Roman" w:cs="Times New Roman"/>
-                <w:sz w:val="28"/>
-                <w:szCs w:val="28"/>
-              </w:rPr>
-              <w:t>5</w:t>
-            </w:r>
-            <w:r>
-              <w:rPr>
-                <w:rFonts w:ascii="Times New Roman" w:hAnsi="Times New Roman" w:cs="Times New Roman"/>
-                <w:sz w:val="28"/>
-                <w:szCs w:val="28"/>
-              </w:rPr>
-              <w:t>.05.2022</w:t>
-            </w:r>
-          </w:p>
-        </w:tc>
-        <w:tc>
-          <w:tcPr>
-            <w:tcW w:w="2902" w:type="dxa"/>
-          </w:tcPr>
-          <w:p>
-            <w:pPr>
-              <w:jc w:val="center"/>
-              <w:rPr>
-                <w:rFonts w:ascii="Times New Roman" w:hAnsi="Times New Roman" w:cs="Times New Roman"/>
-                <w:sz w:val="28"/>
-                <w:szCs w:val="28"/>
-              </w:rPr>
-            </w:pPr>
-            <w:r>
-              <w:rPr>
-                <w:rFonts w:ascii="Times New Roman" w:hAnsi="Times New Roman" w:cs="Times New Roman"/>
-                <w:sz w:val="28"/>
-                <w:szCs w:val="28"/>
-              </w:rPr>
-              <w:t>Рекалов Артём Олегович</w:t>
-            </w:r>
-          </w:p>
-        </w:tc>
-        <w:tc>
-          <w:tcPr>
-            <w:tcW w:w="2897" w:type="dxa"/>
-          </w:tcPr>
-          <w:p>
-            <w:pPr>
-              <w:jc w:val="center"/>
-              <w:rPr>
-                <w:rFonts w:ascii="Times New Roman" w:hAnsi="Times New Roman" w:cs="Times New Roman"/>
-                <w:sz w:val="28"/>
-                <w:szCs w:val="28"/>
-              </w:rPr>
-            </w:pPr>
+              <w:t>Создан</w:t>
+            </w:r>
+            <w:bookmarkStart w:id="0" w:name="_GoBack"/>
+            <w:bookmarkEnd w:id="0"/>
+            <w:r>
+              <w:rPr>
+                <w:rFonts w:ascii="Times New Roman" w:hAnsi="Times New Roman" w:cs="Times New Roman"/>
+                <w:sz w:val="28"/>
+                <w:szCs w:val="28"/>
+              </w:rPr>
+              <w:t>ие индивидуальных разделов для каждой олимпиады</w:t>
+            </w:r>
+          </w:p>
+        </w:tc>
+        <w:tc>
+          <w:tcPr>
+            <w:tcW w:w="1794" w:type="dxa"/>
+          </w:tcPr>
+          <w:p>
+            <w:pPr>
+              <w:jc w:val="center"/>
+              <w:rPr>
+                <w:rFonts w:ascii="Times New Roman" w:hAnsi="Times New Roman" w:cs="Times New Roman"/>
+                <w:sz w:val="28"/>
+                <w:szCs w:val="28"/>
+              </w:rPr>
+            </w:pPr>
+            <w:r>
+              <w:rPr>
+                <w:rFonts w:ascii="Times New Roman" w:hAnsi="Times New Roman" w:cs="Times New Roman"/>
+                <w:sz w:val="28"/>
+                <w:szCs w:val="28"/>
+              </w:rPr>
+              <w:t>05.05.2022</w:t>
+            </w:r>
+          </w:p>
+        </w:tc>
+        <w:tc>
+          <w:tcPr>
+            <w:tcW w:w="2410" w:type="dxa"/>
+          </w:tcPr>
+          <w:p>
+            <w:pPr>
+              <w:jc w:val="center"/>
+              <w:rPr>
+                <w:rFonts w:ascii="Times New Roman" w:hAnsi="Times New Roman" w:cs="Times New Roman"/>
+                <w:sz w:val="28"/>
+                <w:szCs w:val="28"/>
+              </w:rPr>
+            </w:pPr>
+            <w:r>
+              <w:rPr>
+                <w:rFonts w:ascii="Times New Roman" w:hAnsi="Times New Roman" w:cs="Times New Roman"/>
+                <w:sz w:val="28"/>
+                <w:szCs w:val="28"/>
+              </w:rPr>
+              <w:t>Рекалов А. О.</w:t>
+            </w:r>
           </w:p>
         </w:tc>
       </w:tr>
       <w:tr>
         <w:tc>
           <w:tcPr>
-            <w:tcW w:w="2910" w:type="dxa"/>
+            <w:tcW w:w="2835" w:type="dxa"/>
             <w:vMerge/>
           </w:tcPr>
           <w:p>
@@ -909,7 +779,7 @@
         </w:tc>
         <w:tc>
           <w:tcPr>
-            <w:tcW w:w="2963" w:type="dxa"/>
+            <w:tcW w:w="6144" w:type="dxa"/>
           </w:tcPr>
           <w:p>
             <w:pPr>
@@ -937,78 +807,55 @@
         </w:tc>
         <w:tc>
           <w:tcPr>
-            <w:tcW w:w="2888" w:type="dxa"/>
-          </w:tcPr>
-          <w:p>
-            <w:pPr>
-              <w:jc w:val="center"/>
-              <w:rPr>
-                <w:rFonts w:ascii="Times New Roman" w:hAnsi="Times New Roman" w:cs="Times New Roman"/>
-                <w:sz w:val="28"/>
-                <w:szCs w:val="28"/>
-              </w:rPr>
-            </w:pPr>
-            <w:r>
-              <w:rPr>
-                <w:rFonts w:ascii="Times New Roman" w:hAnsi="Times New Roman" w:cs="Times New Roman"/>
-                <w:sz w:val="28"/>
-                <w:szCs w:val="28"/>
-              </w:rPr>
-              <w:t>10</w:t>
-            </w:r>
-            <w:r>
-              <w:rPr>
-                <w:rFonts w:ascii="Times New Roman" w:hAnsi="Times New Roman" w:cs="Times New Roman"/>
-                <w:sz w:val="28"/>
-                <w:szCs w:val="28"/>
-              </w:rPr>
-              <w:t>.05.2022</w:t>
-            </w:r>
-          </w:p>
-        </w:tc>
-        <w:tc>
-          <w:tcPr>
-            <w:tcW w:w="2902" w:type="dxa"/>
-          </w:tcPr>
-          <w:p>
-            <w:pPr>
-              <w:jc w:val="center"/>
-              <w:rPr>
-                <w:rFonts w:ascii="Times New Roman" w:hAnsi="Times New Roman" w:cs="Times New Roman"/>
-                <w:sz w:val="28"/>
-                <w:szCs w:val="28"/>
-              </w:rPr>
-            </w:pPr>
-            <w:r>
-              <w:rPr>
-                <w:rFonts w:ascii="Times New Roman" w:hAnsi="Times New Roman" w:cs="Times New Roman"/>
-                <w:sz w:val="28"/>
-                <w:szCs w:val="28"/>
-              </w:rPr>
-              <w:t>Рекалов Артём Олегович</w:t>
-            </w:r>
-          </w:p>
-        </w:tc>
-        <w:tc>
-          <w:tcPr>
-            <w:tcW w:w="2897" w:type="dxa"/>
-          </w:tcPr>
-          <w:p>
-            <w:pPr>
-              <w:jc w:val="center"/>
-              <w:rPr>
-                <w:rFonts w:ascii="Times New Roman" w:hAnsi="Times New Roman" w:cs="Times New Roman"/>
-                <w:sz w:val="28"/>
-                <w:szCs w:val="28"/>
-              </w:rPr>
-            </w:pPr>
+            <w:tcW w:w="1794" w:type="dxa"/>
+          </w:tcPr>
+          <w:p>
+            <w:pPr>
+              <w:jc w:val="center"/>
+              <w:rPr>
+                <w:rFonts w:ascii="Times New Roman" w:hAnsi="Times New Roman" w:cs="Times New Roman"/>
+                <w:sz w:val="28"/>
+                <w:szCs w:val="28"/>
+              </w:rPr>
+            </w:pPr>
+            <w:r>
+              <w:rPr>
+                <w:rFonts w:ascii="Times New Roman" w:hAnsi="Times New Roman" w:cs="Times New Roman"/>
+                <w:sz w:val="28"/>
+                <w:szCs w:val="28"/>
+              </w:rPr>
+              <w:t>10.05.2022</w:t>
+            </w:r>
+          </w:p>
+        </w:tc>
+        <w:tc>
+          <w:tcPr>
+            <w:tcW w:w="2410" w:type="dxa"/>
+          </w:tcPr>
+          <w:p>
+            <w:pPr>
+              <w:jc w:val="center"/>
+              <w:rPr>
+                <w:rFonts w:ascii="Times New Roman" w:hAnsi="Times New Roman" w:cs="Times New Roman"/>
+                <w:sz w:val="28"/>
+                <w:szCs w:val="28"/>
+              </w:rPr>
+            </w:pPr>
+            <w:r>
+              <w:rPr>
+                <w:rFonts w:ascii="Times New Roman" w:hAnsi="Times New Roman" w:cs="Times New Roman"/>
+                <w:sz w:val="28"/>
+                <w:szCs w:val="28"/>
+              </w:rPr>
+              <w:t>Рекалов А. О.</w:t>
+            </w:r>
           </w:p>
         </w:tc>
       </w:tr>
       <w:tr>
         <w:tc>
           <w:tcPr>
-            <w:tcW w:w="2910" w:type="dxa"/>
+            <w:tcW w:w="2835" w:type="dxa"/>
             <w:vMerge/>
           </w:tcPr>
           <w:p>
@@ -1025,7 +872,7 @@
         </w:tc>
         <w:tc>
           <w:tcPr>
-            <w:tcW w:w="2963" w:type="dxa"/>
+            <w:tcW w:w="6144" w:type="dxa"/>
           </w:tcPr>
           <w:p>
             <w:pPr>
@@ -1053,62 +900,47 @@
         </w:tc>
         <w:tc>
           <w:tcPr>
-            <w:tcW w:w="2888" w:type="dxa"/>
-          </w:tcPr>
-          <w:p>
-            <w:pPr>
-              <w:jc w:val="center"/>
-              <w:rPr>
-                <w:rFonts w:ascii="Times New Roman" w:hAnsi="Times New Roman" w:cs="Times New Roman"/>
-                <w:sz w:val="28"/>
-                <w:szCs w:val="28"/>
-              </w:rPr>
-            </w:pPr>
-          </w:p>
-        </w:tc>
-        <w:tc>
-          <w:tcPr>
-            <w:tcW w:w="2902" w:type="dxa"/>
-          </w:tcPr>
-          <w:p>
-            <w:pPr>
-              <w:jc w:val="center"/>
-              <w:rPr>
-                <w:rFonts w:ascii="Times New Roman" w:hAnsi="Times New Roman" w:cs="Times New Roman"/>
-                <w:sz w:val="28"/>
-                <w:szCs w:val="28"/>
-              </w:rPr>
-            </w:pPr>
-            <w:r>
-              <w:rPr>
-                <w:rFonts w:ascii="Times New Roman" w:hAnsi="Times New Roman" w:cs="Times New Roman"/>
-                <w:sz w:val="28"/>
-                <w:szCs w:val="28"/>
-              </w:rPr>
-              <w:t>Рекалов Артём Олегович</w:t>
-            </w:r>
-          </w:p>
-        </w:tc>
-        <w:tc>
-          <w:tcPr>
-            <w:tcW w:w="2897" w:type="dxa"/>
-          </w:tcPr>
-          <w:p>
-            <w:pPr>
-              <w:jc w:val="center"/>
-              <w:rPr>
-                <w:rFonts w:ascii="Times New Roman" w:hAnsi="Times New Roman" w:cs="Times New Roman"/>
-                <w:sz w:val="28"/>
-                <w:szCs w:val="28"/>
-              </w:rPr>
-            </w:pPr>
+            <w:tcW w:w="1794" w:type="dxa"/>
+          </w:tcPr>
+          <w:p>
+            <w:pPr>
+              <w:jc w:val="center"/>
+              <w:rPr>
+                <w:rFonts w:ascii="Times New Roman" w:hAnsi="Times New Roman" w:cs="Times New Roman"/>
+                <w:sz w:val="28"/>
+                <w:szCs w:val="28"/>
+              </w:rPr>
+            </w:pPr>
+          </w:p>
+        </w:tc>
+        <w:tc>
+          <w:tcPr>
+            <w:tcW w:w="2410" w:type="dxa"/>
+          </w:tcPr>
+          <w:p>
+            <w:pPr>
+              <w:jc w:val="center"/>
+              <w:rPr>
+                <w:rFonts w:ascii="Times New Roman" w:hAnsi="Times New Roman" w:cs="Times New Roman"/>
+                <w:sz w:val="28"/>
+                <w:szCs w:val="28"/>
+              </w:rPr>
+            </w:pPr>
+            <w:r>
+              <w:rPr>
+                <w:rFonts w:ascii="Times New Roman" w:hAnsi="Times New Roman" w:cs="Times New Roman"/>
+                <w:sz w:val="28"/>
+                <w:szCs w:val="28"/>
+              </w:rPr>
+              <w:t>Рекалов А. О.</w:t>
+            </w:r>
           </w:p>
         </w:tc>
       </w:tr>
       <w:tr>
         <w:tc>
           <w:tcPr>
-            <w:tcW w:w="2910" w:type="dxa"/>
+            <w:tcW w:w="2835" w:type="dxa"/>
             <w:vMerge/>
           </w:tcPr>
           <w:p>
@@ -1125,7 +957,7 @@
         </w:tc>
         <w:tc>
           <w:tcPr>
-            <w:tcW w:w="2963" w:type="dxa"/>
+            <w:tcW w:w="6144" w:type="dxa"/>
           </w:tcPr>
           <w:p>
             <w:pPr>
@@ -1164,92 +996,61 @@
                 <w:sz w:val="28"/>
                 <w:szCs w:val="28"/>
               </w:rPr>
-              <w:t xml:space="preserve"> </w:t>
-            </w:r>
-            <w:r>
-              <w:rPr>
-                <w:rFonts w:ascii="Times New Roman" w:hAnsi="Times New Roman" w:cs="Times New Roman"/>
-                <w:sz w:val="28"/>
-                <w:szCs w:val="28"/>
-              </w:rPr>
               <w:t xml:space="preserve">модели и подключение к базе данных </w:t>
             </w:r>
           </w:p>
         </w:tc>
         <w:tc>
           <w:tcPr>
-            <w:tcW w:w="2888" w:type="dxa"/>
-          </w:tcPr>
-          <w:p>
-            <w:pPr>
-              <w:jc w:val="center"/>
-              <w:rPr>
-                <w:rFonts w:ascii="Times New Roman" w:hAnsi="Times New Roman" w:cs="Times New Roman"/>
-                <w:sz w:val="28"/>
-                <w:szCs w:val="28"/>
-              </w:rPr>
-            </w:pPr>
-            <w:r>
-              <w:rPr>
-                <w:rFonts w:ascii="Times New Roman" w:hAnsi="Times New Roman" w:cs="Times New Roman"/>
-                <w:sz w:val="28"/>
-                <w:szCs w:val="28"/>
-              </w:rPr>
-              <w:t>15</w:t>
-            </w:r>
-            <w:r>
-              <w:rPr>
-                <w:rFonts w:ascii="Times New Roman" w:hAnsi="Times New Roman" w:cs="Times New Roman"/>
-                <w:sz w:val="28"/>
-                <w:szCs w:val="28"/>
-              </w:rPr>
-              <w:t>.05.2022</w:t>
-            </w:r>
-          </w:p>
-        </w:tc>
-        <w:tc>
-          <w:tcPr>
-            <w:tcW w:w="2902" w:type="dxa"/>
-          </w:tcPr>
-          <w:p>
-            <w:pPr>
-              <w:jc w:val="center"/>
-              <w:rPr>
-                <w:rFonts w:ascii="Times New Roman" w:hAnsi="Times New Roman" w:cs="Times New Roman"/>
-                <w:sz w:val="28"/>
-                <w:szCs w:val="28"/>
-              </w:rPr>
-            </w:pPr>
-            <w:r>
-              <w:rPr>
-                <w:rFonts w:ascii="Times New Roman" w:hAnsi="Times New Roman" w:cs="Times New Roman"/>
-                <w:sz w:val="28"/>
-                <w:szCs w:val="28"/>
-              </w:rPr>
-              <w:t>Рекалов Артём Олегович</w:t>
-            </w:r>
-          </w:p>
-        </w:tc>
-        <w:tc>
-          <w:tcPr>
-            <w:tcW w:w="2897" w:type="dxa"/>
-          </w:tcPr>
-          <w:p>
-            <w:pPr>
-              <w:jc w:val="center"/>
-              <w:rPr>
-                <w:rFonts w:ascii="Times New Roman" w:hAnsi="Times New Roman" w:cs="Times New Roman"/>
-                <w:sz w:val="28"/>
-                <w:szCs w:val="28"/>
-              </w:rPr>
-            </w:pPr>
+            <w:tcW w:w="1794" w:type="dxa"/>
+          </w:tcPr>
+          <w:p>
+            <w:pPr>
+              <w:jc w:val="center"/>
+              <w:rPr>
+                <w:rFonts w:ascii="Times New Roman" w:hAnsi="Times New Roman" w:cs="Times New Roman"/>
+                <w:sz w:val="28"/>
+                <w:szCs w:val="28"/>
+              </w:rPr>
+            </w:pPr>
+            <w:r>
+              <w:rPr>
+                <w:rFonts w:ascii="Times New Roman" w:hAnsi="Times New Roman" w:cs="Times New Roman"/>
+                <w:sz w:val="28"/>
+                <w:szCs w:val="28"/>
+              </w:rPr>
+              <w:t>15.05.2022</w:t>
+            </w:r>
+          </w:p>
+        </w:tc>
+        <w:tc>
+          <w:tcPr>
+            <w:tcW w:w="2410" w:type="dxa"/>
+          </w:tcPr>
+          <w:p>
+            <w:pPr>
+              <w:jc w:val="center"/>
+              <w:rPr>
+                <w:rFonts w:ascii="Times New Roman" w:hAnsi="Times New Roman" w:cs="Times New Roman"/>
+                <w:sz w:val="28"/>
+                <w:szCs w:val="28"/>
+              </w:rPr>
+            </w:pPr>
+            <w:r>
+              <w:rPr>
+                <w:rFonts w:ascii="Times New Roman" w:hAnsi="Times New Roman" w:cs="Times New Roman"/>
+                <w:sz w:val="28"/>
+                <w:szCs w:val="28"/>
+              </w:rPr>
+              <w:t>Рекалов А. О.</w:t>
+            </w:r>
           </w:p>
         </w:tc>
       </w:tr>
       <w:tr>
         <w:tc>
           <w:tcPr>
-            <w:tcW w:w="2910" w:type="dxa"/>
+            <w:tcW w:w="2835" w:type="dxa"/>
             <w:vMerge/>
           </w:tcPr>
           <w:p>
@@ -1266,7 +1067,7 @@
         </w:tc>
         <w:tc>
           <w:tcPr>
-            <w:tcW w:w="2963" w:type="dxa"/>
+            <w:tcW w:w="6144" w:type="dxa"/>
           </w:tcPr>
           <w:p>
             <w:pPr>
@@ -1294,78 +1095,55 @@
         </w:tc>
         <w:tc>
           <w:tcPr>
-            <w:tcW w:w="2888" w:type="dxa"/>
-          </w:tcPr>
-          <w:p>
-            <w:pPr>
-              <w:jc w:val="center"/>
-              <w:rPr>
-                <w:rFonts w:ascii="Times New Roman" w:hAnsi="Times New Roman" w:cs="Times New Roman"/>
-                <w:sz w:val="28"/>
-                <w:szCs w:val="28"/>
-              </w:rPr>
-            </w:pPr>
-            <w:r>
-              <w:rPr>
-                <w:rFonts w:ascii="Times New Roman" w:hAnsi="Times New Roman" w:cs="Times New Roman"/>
-                <w:sz w:val="28"/>
-                <w:szCs w:val="28"/>
-              </w:rPr>
-              <w:t>19</w:t>
-            </w:r>
-            <w:r>
-              <w:rPr>
-                <w:rFonts w:ascii="Times New Roman" w:hAnsi="Times New Roman" w:cs="Times New Roman"/>
-                <w:sz w:val="28"/>
-                <w:szCs w:val="28"/>
-              </w:rPr>
-              <w:t>.05.2022</w:t>
-            </w:r>
-          </w:p>
-        </w:tc>
-        <w:tc>
-          <w:tcPr>
-            <w:tcW w:w="2902" w:type="dxa"/>
-          </w:tcPr>
-          <w:p>
-            <w:pPr>
-              <w:jc w:val="center"/>
-              <w:rPr>
-                <w:rFonts w:ascii="Times New Roman" w:hAnsi="Times New Roman" w:cs="Times New Roman"/>
-                <w:sz w:val="28"/>
-                <w:szCs w:val="28"/>
-              </w:rPr>
-            </w:pPr>
-            <w:r>
-              <w:rPr>
-                <w:rFonts w:ascii="Times New Roman" w:hAnsi="Times New Roman" w:cs="Times New Roman"/>
-                <w:sz w:val="28"/>
-                <w:szCs w:val="28"/>
-              </w:rPr>
-              <w:t>Рекалов Артём Олегович</w:t>
-            </w:r>
-          </w:p>
-        </w:tc>
-        <w:tc>
-          <w:tcPr>
-            <w:tcW w:w="2897" w:type="dxa"/>
-          </w:tcPr>
-          <w:p>
-            <w:pPr>
-              <w:jc w:val="center"/>
-              <w:rPr>
-                <w:rFonts w:ascii="Times New Roman" w:hAnsi="Times New Roman" w:cs="Times New Roman"/>
-                <w:sz w:val="28"/>
-                <w:szCs w:val="28"/>
-              </w:rPr>
-            </w:pPr>
+            <w:tcW w:w="1794" w:type="dxa"/>
+          </w:tcPr>
+          <w:p>
+            <w:pPr>
+              <w:jc w:val="center"/>
+              <w:rPr>
+                <w:rFonts w:ascii="Times New Roman" w:hAnsi="Times New Roman" w:cs="Times New Roman"/>
+                <w:sz w:val="28"/>
+                <w:szCs w:val="28"/>
+              </w:rPr>
+            </w:pPr>
+            <w:r>
+              <w:rPr>
+                <w:rFonts w:ascii="Times New Roman" w:hAnsi="Times New Roman" w:cs="Times New Roman"/>
+                <w:sz w:val="28"/>
+                <w:szCs w:val="28"/>
+              </w:rPr>
+              <w:t>19.05.2022</w:t>
+            </w:r>
+          </w:p>
+        </w:tc>
+        <w:tc>
+          <w:tcPr>
+            <w:tcW w:w="2410" w:type="dxa"/>
+          </w:tcPr>
+          <w:p>
+            <w:pPr>
+              <w:jc w:val="center"/>
+              <w:rPr>
+                <w:rFonts w:ascii="Times New Roman" w:hAnsi="Times New Roman" w:cs="Times New Roman"/>
+                <w:sz w:val="28"/>
+                <w:szCs w:val="28"/>
+              </w:rPr>
+            </w:pPr>
+            <w:r>
+              <w:rPr>
+                <w:rFonts w:ascii="Times New Roman" w:hAnsi="Times New Roman" w:cs="Times New Roman"/>
+                <w:sz w:val="28"/>
+                <w:szCs w:val="28"/>
+              </w:rPr>
+              <w:t>Рекалов А. О.</w:t>
+            </w:r>
           </w:p>
         </w:tc>
       </w:tr>
       <w:tr>
         <w:tc>
           <w:tcPr>
-            <w:tcW w:w="2910" w:type="dxa"/>
+            <w:tcW w:w="2835" w:type="dxa"/>
             <w:vMerge/>
           </w:tcPr>
           <w:p>
@@ -1382,7 +1160,7 @@
         </w:tc>
         <w:tc>
           <w:tcPr>
-            <w:tcW w:w="2963" w:type="dxa"/>
+            <w:tcW w:w="6144" w:type="dxa"/>
           </w:tcPr>
           <w:p>
             <w:pPr>
@@ -1410,7 +1188,7 @@
         </w:tc>
         <w:tc>
           <w:tcPr>
-            <w:tcW w:w="2888" w:type="dxa"/>
+            <w:tcW w:w="1794" w:type="dxa"/>
           </w:tcPr>
           <w:p>
             <w:pPr>
@@ -1433,47 +1211,32 @@
         </w:tc>
         <w:tc>
           <w:tcPr>
-            <w:tcW w:w="2902" w:type="dxa"/>
-          </w:tcPr>
-          <w:p>
-            <w:pPr>
-              <w:jc w:val="center"/>
-              <w:rPr>
-                <w:rFonts w:ascii="Times New Roman" w:hAnsi="Times New Roman" w:cs="Times New Roman"/>
-                <w:sz w:val="28"/>
-                <w:szCs w:val="28"/>
-              </w:rPr>
-            </w:pPr>
-            <w:r>
-              <w:rPr>
-                <w:rFonts w:ascii="Times New Roman" w:hAnsi="Times New Roman" w:cs="Times New Roman"/>
-                <w:sz w:val="28"/>
-                <w:szCs w:val="28"/>
-              </w:rPr>
-              <w:t>Рекалов Артём Олегович</w:t>
-            </w:r>
-          </w:p>
-        </w:tc>
-        <w:tc>
-          <w:tcPr>
-            <w:tcW w:w="2897" w:type="dxa"/>
-          </w:tcPr>
-          <w:p>
-            <w:pPr>
-              <w:jc w:val="center"/>
-              <w:rPr>
-                <w:rFonts w:ascii="Times New Roman" w:hAnsi="Times New Roman" w:cs="Times New Roman"/>
-                <w:sz w:val="28"/>
-                <w:szCs w:val="28"/>
-              </w:rPr>
-            </w:pPr>
+            <w:tcW w:w="2410" w:type="dxa"/>
+          </w:tcPr>
+          <w:p>
+            <w:pPr>
+              <w:jc w:val="center"/>
+              <w:rPr>
+                <w:rFonts w:ascii="Times New Roman" w:hAnsi="Times New Roman" w:cs="Times New Roman"/>
+                <w:sz w:val="28"/>
+                <w:szCs w:val="28"/>
+              </w:rPr>
+            </w:pPr>
+            <w:r>
+              <w:rPr>
+                <w:rFonts w:ascii="Times New Roman" w:hAnsi="Times New Roman" w:cs="Times New Roman"/>
+                <w:sz w:val="28"/>
+                <w:szCs w:val="28"/>
+              </w:rPr>
+              <w:t>Рекалов А. О.</w:t>
+            </w:r>
           </w:p>
         </w:tc>
       </w:tr>
       <w:tr>
         <w:tc>
           <w:tcPr>
-            <w:tcW w:w="2910" w:type="dxa"/>
+            <w:tcW w:w="2835" w:type="dxa"/>
             <w:vMerge w:val="restart"/>
           </w:tcPr>
           <w:p>
@@ -1502,7 +1265,7 @@
         </w:tc>
         <w:tc>
           <w:tcPr>
-            <w:tcW w:w="2963" w:type="dxa"/>
+            <w:tcW w:w="6144" w:type="dxa"/>
           </w:tcPr>
           <w:p>
             <w:pPr>
@@ -1558,7 +1321,7 @@
         </w:tc>
         <w:tc>
           <w:tcPr>
-            <w:tcW w:w="2888" w:type="dxa"/>
+            <w:tcW w:w="1794" w:type="dxa"/>
           </w:tcPr>
           <w:p>
             <w:pPr>
@@ -1581,47 +1344,32 @@
         </w:tc>
         <w:tc>
           <w:tcPr>
-            <w:tcW w:w="2902" w:type="dxa"/>
-          </w:tcPr>
-          <w:p>
-            <w:pPr>
-              <w:jc w:val="center"/>
-              <w:rPr>
-                <w:rFonts w:ascii="Times New Roman" w:hAnsi="Times New Roman" w:cs="Times New Roman"/>
-                <w:sz w:val="28"/>
-                <w:szCs w:val="28"/>
-              </w:rPr>
-            </w:pPr>
-            <w:r>
-              <w:rPr>
-                <w:rFonts w:ascii="Times New Roman" w:hAnsi="Times New Roman" w:cs="Times New Roman"/>
-                <w:sz w:val="28"/>
-                <w:szCs w:val="28"/>
-              </w:rPr>
-              <w:t>Рекалов Артём Олегович</w:t>
-            </w:r>
-          </w:p>
-        </w:tc>
-        <w:tc>
-          <w:tcPr>
-            <w:tcW w:w="2897" w:type="dxa"/>
-          </w:tcPr>
-          <w:p>
-            <w:pPr>
-              <w:jc w:val="center"/>
-              <w:rPr>
-                <w:rFonts w:ascii="Times New Roman" w:hAnsi="Times New Roman" w:cs="Times New Roman"/>
-                <w:sz w:val="28"/>
-                <w:szCs w:val="28"/>
-              </w:rPr>
-            </w:pPr>
+            <w:tcW w:w="2410" w:type="dxa"/>
+          </w:tcPr>
+          <w:p>
+            <w:pPr>
+              <w:jc w:val="center"/>
+              <w:rPr>
+                <w:rFonts w:ascii="Times New Roman" w:hAnsi="Times New Roman" w:cs="Times New Roman"/>
+                <w:sz w:val="28"/>
+                <w:szCs w:val="28"/>
+              </w:rPr>
+            </w:pPr>
+            <w:r>
+              <w:rPr>
+                <w:rFonts w:ascii="Times New Roman" w:hAnsi="Times New Roman" w:cs="Times New Roman"/>
+                <w:sz w:val="28"/>
+                <w:szCs w:val="28"/>
+              </w:rPr>
+              <w:t>Рекалов А. О.</w:t>
+            </w:r>
           </w:p>
         </w:tc>
       </w:tr>
       <w:tr>
         <w:tc>
           <w:tcPr>
-            <w:tcW w:w="2910" w:type="dxa"/>
+            <w:tcW w:w="2835" w:type="dxa"/>
             <w:vMerge/>
           </w:tcPr>
           <w:p>
@@ -1637,7 +1385,7 @@
         </w:tc>
         <w:tc>
           <w:tcPr>
-            <w:tcW w:w="2963" w:type="dxa"/>
+            <w:tcW w:w="6144" w:type="dxa"/>
           </w:tcPr>
           <w:p>
             <w:pPr>
@@ -1674,7 +1422,7 @@
         </w:tc>
         <w:tc>
           <w:tcPr>
-            <w:tcW w:w="2888" w:type="dxa"/>
+            <w:tcW w:w="1794" w:type="dxa"/>
           </w:tcPr>
           <w:p>
             <w:pPr>
@@ -1697,55 +1445,31 @@
         </w:tc>
         <w:tc>
           <w:tcPr>
-            <w:tcW w:w="2902" w:type="dxa"/>
-          </w:tcPr>
-          <w:p>
-            <w:pPr>
-              <w:jc w:val="center"/>
-              <w:rPr>
-                <w:rFonts w:ascii="Times New Roman" w:hAnsi="Times New Roman" w:cs="Times New Roman"/>
-                <w:sz w:val="28"/>
-                <w:szCs w:val="28"/>
-              </w:rPr>
-            </w:pPr>
-            <w:r>
-              <w:rPr>
-                <w:rFonts w:ascii="Times New Roman" w:hAnsi="Times New Roman" w:cs="Times New Roman"/>
-                <w:sz w:val="28"/>
-                <w:szCs w:val="28"/>
-              </w:rPr>
-              <w:t>Тронина Ека</w:t>
-            </w:r>
-            <w:r>
-              <w:rPr>
-                <w:rFonts w:ascii="Times New Roman" w:hAnsi="Times New Roman" w:cs="Times New Roman"/>
-                <w:sz w:val="28"/>
-                <w:szCs w:val="28"/>
-              </w:rPr>
-              <w:t>терина Алексеевна</w:t>
-            </w:r>
-          </w:p>
-        </w:tc>
-        <w:tc>
-          <w:tcPr>
-            <w:tcW w:w="2897" w:type="dxa"/>
-          </w:tcPr>
-          <w:p>
-            <w:pPr>
-              <w:jc w:val="center"/>
-              <w:rPr>
-                <w:rFonts w:ascii="Times New Roman" w:hAnsi="Times New Roman" w:cs="Times New Roman"/>
-                <w:sz w:val="28"/>
-                <w:szCs w:val="28"/>
-              </w:rPr>
-            </w:pPr>
+            <w:tcW w:w="2410" w:type="dxa"/>
+          </w:tcPr>
+          <w:p>
+            <w:pPr>
+              <w:jc w:val="center"/>
+              <w:rPr>
+                <w:rFonts w:ascii="Times New Roman" w:hAnsi="Times New Roman" w:cs="Times New Roman"/>
+                <w:sz w:val="28"/>
+                <w:szCs w:val="28"/>
+              </w:rPr>
+            </w:pPr>
+            <w:r>
+              <w:rPr>
+                <w:rFonts w:ascii="Times New Roman" w:hAnsi="Times New Roman" w:cs="Times New Roman"/>
+                <w:sz w:val="28"/>
+                <w:szCs w:val="28"/>
+              </w:rPr>
+              <w:t>Тронина Е. А.</w:t>
+            </w:r>
           </w:p>
         </w:tc>
       </w:tr>
     </w:tbl>
     <w:p>
       <w:pPr>
-        <w:jc w:val="center"/>
         <w:rPr>
           <w:rFonts w:ascii="Times New Roman" w:hAnsi="Times New Roman" w:cs="Times New Roman"/>
           <w:sz w:val="28"/>

</xml_diff>